<commit_message>
more tests .2 versions remove scan feature for faster runtime
</commit_message>
<xml_diff>
--- a/2011-Spring/2011-05-30.docx
+++ b/2011-Spring/2011-05-30.docx
@@ -794,6 +794,13 @@
           </wp:inline>
         </w:drawing>
       </w:r>
+    </w:p>
+    <w:p>
+      <w:pPr>
+        <w:rPr>
+          <w:rFonts w:eastAsiaTheme="minorEastAsia"/>
+        </w:rPr>
+      </w:pPr>
     </w:p>
     <w:sectPr>
       <w:pgSz w:w="12240" w:h="15840"/>

</xml_diff>